<commit_message>
docs(ios): update release note and update iOS SDK to v2.6.1.
</commit_message>
<xml_diff>
--- a/app/ios/ReleaseNotes_Of_iOSDemoApp_For_TelinkMesh.docx
+++ b/app/ios/ReleaseNotes_Of_iOSDemoApp_For_TelinkMesh.docx
@@ -19,6 +19,754 @@
           <w:szCs w:val="36"/>
         </w:rPr>
         <w:t>iOS Demo App for Telink mesh release notes</w:t>
+      </w:r>
+    </w:p>
+    <w:p>
+      <w:pPr>
+        <w:widowControl/>
+        <w:tabs>
+          <w:tab w:val="left" w:pos="916"/>
+          <w:tab w:val="left" w:pos="1832"/>
+          <w:tab w:val="left" w:pos="2748"/>
+          <w:tab w:val="left" w:pos="3664"/>
+          <w:tab w:val="left" w:pos="4580"/>
+          <w:tab w:val="left" w:pos="5496"/>
+          <w:tab w:val="left" w:pos="6412"/>
+          <w:tab w:val="left" w:pos="7328"/>
+          <w:tab w:val="left" w:pos="8244"/>
+          <w:tab w:val="left" w:pos="9160"/>
+          <w:tab w:val="left" w:pos="10076"/>
+          <w:tab w:val="left" w:pos="10992"/>
+          <w:tab w:val="left" w:pos="11908"/>
+          <w:tab w:val="left" w:pos="12824"/>
+          <w:tab w:val="left" w:pos="13740"/>
+          <w:tab w:val="left" w:pos="14656"/>
+        </w:tabs>
+        <w:jc w:val="left"/>
+        <w:rPr>
+          <w:rFonts w:ascii="宋体" w:hAnsi="宋体" w:eastAsia="宋体" w:cs="宋体"/>
+          <w:color w:val="000000"/>
+          <w:kern w:val="0"/>
+          <w:sz w:val="24"/>
+          <w:szCs w:val="24"/>
+        </w:rPr>
+      </w:pPr>
+    </w:p>
+    <w:p>
+      <w:pPr>
+        <w:widowControl/>
+        <w:tabs>
+          <w:tab w:val="left" w:pos="916"/>
+          <w:tab w:val="left" w:pos="1832"/>
+          <w:tab w:val="left" w:pos="2748"/>
+          <w:tab w:val="left" w:pos="3664"/>
+          <w:tab w:val="left" w:pos="4580"/>
+          <w:tab w:val="left" w:pos="5496"/>
+          <w:tab w:val="left" w:pos="6412"/>
+          <w:tab w:val="left" w:pos="7328"/>
+          <w:tab w:val="left" w:pos="8244"/>
+          <w:tab w:val="left" w:pos="9160"/>
+          <w:tab w:val="left" w:pos="10076"/>
+          <w:tab w:val="left" w:pos="10992"/>
+          <w:tab w:val="left" w:pos="11908"/>
+          <w:tab w:val="left" w:pos="12824"/>
+          <w:tab w:val="left" w:pos="13740"/>
+          <w:tab w:val="left" w:pos="14656"/>
+        </w:tabs>
+        <w:jc w:val="left"/>
+        <w:rPr>
+          <w:rFonts w:ascii="宋体" w:hAnsi="宋体" w:eastAsia="宋体" w:cs="宋体"/>
+          <w:color w:val="000000"/>
+          <w:kern w:val="0"/>
+          <w:sz w:val="24"/>
+          <w:szCs w:val="24"/>
+        </w:rPr>
+      </w:pPr>
+      <w:r>
+        <w:rPr>
+          <w:rFonts w:ascii="宋体" w:hAnsi="宋体" w:eastAsia="宋体" w:cs="宋体"/>
+          <w:color w:val="000000"/>
+          <w:kern w:val="0"/>
+          <w:sz w:val="24"/>
+          <w:szCs w:val="24"/>
+        </w:rPr>
+        <w:t>2020/0</w:t>
+      </w:r>
+      <w:r>
+        <w:rPr>
+          <w:rFonts w:ascii="宋体" w:hAnsi="宋体" w:eastAsia="宋体" w:cs="宋体"/>
+          <w:color w:val="000000"/>
+          <w:kern w:val="0"/>
+          <w:sz w:val="24"/>
+          <w:szCs w:val="24"/>
+        </w:rPr>
+        <w:t>8</w:t>
+      </w:r>
+      <w:r>
+        <w:rPr>
+          <w:rFonts w:ascii="宋体" w:hAnsi="宋体" w:eastAsia="宋体" w:cs="宋体"/>
+          <w:color w:val="000000"/>
+          <w:kern w:val="0"/>
+          <w:sz w:val="24"/>
+          <w:szCs w:val="24"/>
+        </w:rPr>
+        <w:t>/</w:t>
+      </w:r>
+      <w:r>
+        <w:rPr>
+          <w:rFonts w:ascii="宋体" w:hAnsi="宋体" w:eastAsia="宋体" w:cs="宋体"/>
+          <w:color w:val="000000"/>
+          <w:kern w:val="0"/>
+          <w:sz w:val="24"/>
+          <w:szCs w:val="24"/>
+        </w:rPr>
+        <w:t>21</w:t>
+      </w:r>
+      <w:r>
+        <w:rPr>
+          <w:rFonts w:hint="eastAsia" w:ascii="宋体" w:hAnsi="宋体" w:eastAsia="宋体" w:cs="宋体"/>
+          <w:color w:val="000000"/>
+          <w:kern w:val="0"/>
+          <w:sz w:val="24"/>
+          <w:szCs w:val="24"/>
+        </w:rPr>
+        <w:t xml:space="preserve"> (V2.</w:t>
+      </w:r>
+      <w:r>
+        <w:rPr>
+          <w:rFonts w:hint="default" w:ascii="宋体" w:hAnsi="宋体" w:eastAsia="宋体" w:cs="宋体"/>
+          <w:color w:val="000000"/>
+          <w:kern w:val="0"/>
+          <w:sz w:val="24"/>
+          <w:szCs w:val="24"/>
+        </w:rPr>
+        <w:t>6</w:t>
+      </w:r>
+      <w:r>
+        <w:rPr>
+          <w:rFonts w:hint="eastAsia" w:ascii="宋体" w:hAnsi="宋体" w:eastAsia="宋体" w:cs="宋体"/>
+          <w:color w:val="000000"/>
+          <w:kern w:val="0"/>
+          <w:sz w:val="24"/>
+          <w:szCs w:val="24"/>
+        </w:rPr>
+        <w:t>.</w:t>
+      </w:r>
+      <w:r>
+        <w:rPr>
+          <w:rFonts w:hint="default" w:ascii="宋体" w:hAnsi="宋体" w:eastAsia="宋体" w:cs="宋体"/>
+          <w:color w:val="000000"/>
+          <w:kern w:val="0"/>
+          <w:sz w:val="24"/>
+          <w:szCs w:val="24"/>
+        </w:rPr>
+        <w:t>1</w:t>
+      </w:r>
+      <w:r>
+        <w:rPr>
+          <w:rFonts w:hint="eastAsia" w:ascii="宋体" w:hAnsi="宋体" w:eastAsia="宋体" w:cs="宋体"/>
+          <w:color w:val="000000"/>
+          <w:kern w:val="0"/>
+          <w:sz w:val="24"/>
+          <w:szCs w:val="24"/>
+        </w:rPr>
+        <w:t>)</w:t>
+      </w:r>
+    </w:p>
+    <w:p>
+      <w:pPr>
+        <w:widowControl/>
+        <w:tabs>
+          <w:tab w:val="left" w:pos="916"/>
+          <w:tab w:val="left" w:pos="1832"/>
+          <w:tab w:val="left" w:pos="2748"/>
+          <w:tab w:val="left" w:pos="3664"/>
+          <w:tab w:val="left" w:pos="4580"/>
+          <w:tab w:val="left" w:pos="5496"/>
+          <w:tab w:val="left" w:pos="6412"/>
+          <w:tab w:val="left" w:pos="7328"/>
+          <w:tab w:val="left" w:pos="8244"/>
+          <w:tab w:val="left" w:pos="9160"/>
+          <w:tab w:val="left" w:pos="10076"/>
+          <w:tab w:val="left" w:pos="10992"/>
+          <w:tab w:val="left" w:pos="11908"/>
+          <w:tab w:val="left" w:pos="12824"/>
+          <w:tab w:val="left" w:pos="13740"/>
+          <w:tab w:val="left" w:pos="14656"/>
+        </w:tabs>
+        <w:jc w:val="left"/>
+        <w:rPr>
+          <w:rFonts w:ascii="宋体" w:hAnsi="宋体" w:eastAsia="宋体" w:cs="宋体"/>
+          <w:color w:val="000000"/>
+          <w:kern w:val="0"/>
+          <w:sz w:val="24"/>
+          <w:szCs w:val="24"/>
+        </w:rPr>
+      </w:pPr>
+    </w:p>
+    <w:p>
+      <w:pPr>
+        <w:widowControl/>
+        <w:tabs>
+          <w:tab w:val="left" w:pos="916"/>
+          <w:tab w:val="left" w:pos="1832"/>
+          <w:tab w:val="left" w:pos="2748"/>
+          <w:tab w:val="left" w:pos="3664"/>
+          <w:tab w:val="left" w:pos="4580"/>
+          <w:tab w:val="left" w:pos="5496"/>
+          <w:tab w:val="left" w:pos="6412"/>
+          <w:tab w:val="left" w:pos="7328"/>
+          <w:tab w:val="left" w:pos="8244"/>
+          <w:tab w:val="left" w:pos="9160"/>
+          <w:tab w:val="left" w:pos="10076"/>
+          <w:tab w:val="left" w:pos="10992"/>
+          <w:tab w:val="left" w:pos="11908"/>
+          <w:tab w:val="left" w:pos="12824"/>
+          <w:tab w:val="left" w:pos="13740"/>
+          <w:tab w:val="left" w:pos="14656"/>
+        </w:tabs>
+        <w:jc w:val="left"/>
+        <w:rPr>
+          <w:rFonts w:ascii="宋体" w:hAnsi="宋体" w:eastAsia="宋体" w:cs="宋体"/>
+          <w:color w:val="000000"/>
+          <w:kern w:val="0"/>
+          <w:sz w:val="24"/>
+          <w:szCs w:val="24"/>
+        </w:rPr>
+      </w:pPr>
+      <w:r>
+        <w:rPr>
+          <w:rFonts w:ascii="宋体" w:hAnsi="宋体" w:eastAsia="宋体" w:cs="宋体"/>
+          <w:color w:val="000000"/>
+          <w:kern w:val="0"/>
+          <w:sz w:val="24"/>
+          <w:szCs w:val="24"/>
+        </w:rPr>
+        <w:t>git branch</w:t>
+      </w:r>
+      <w:r>
+        <w:rPr>
+          <w:rFonts w:ascii="宋体" w:hAnsi="宋体" w:eastAsia="宋体" w:cs="宋体"/>
+          <w:color w:val="000000"/>
+          <w:kern w:val="0"/>
+          <w:sz w:val="24"/>
+          <w:szCs w:val="24"/>
+        </w:rPr>
+        <w:tab/>
+      </w:r>
+      <w:r>
+        <w:rPr>
+          <w:rFonts w:hint="eastAsia" w:ascii="宋体" w:hAnsi="宋体" w:eastAsia="宋体" w:cs="宋体"/>
+          <w:color w:val="000000"/>
+          <w:kern w:val="0"/>
+          <w:sz w:val="24"/>
+          <w:szCs w:val="24"/>
+        </w:rPr>
+        <w:t>http://192.168.48.36/sdk_app/ble_mesh/telink_private_mesh_sdk.git</w:t>
+      </w:r>
+    </w:p>
+    <w:p>
+      <w:pPr>
+        <w:widowControl/>
+        <w:tabs>
+          <w:tab w:val="left" w:pos="916"/>
+          <w:tab w:val="left" w:pos="1830"/>
+          <w:tab w:val="left" w:pos="2748"/>
+          <w:tab w:val="left" w:pos="3664"/>
+          <w:tab w:val="left" w:pos="4580"/>
+          <w:tab w:val="left" w:pos="5496"/>
+          <w:tab w:val="left" w:pos="6412"/>
+          <w:tab w:val="left" w:pos="7328"/>
+          <w:tab w:val="left" w:pos="8244"/>
+          <w:tab w:val="left" w:pos="9160"/>
+          <w:tab w:val="left" w:pos="10076"/>
+          <w:tab w:val="left" w:pos="10992"/>
+          <w:tab w:val="left" w:pos="11908"/>
+          <w:tab w:val="left" w:pos="12824"/>
+          <w:tab w:val="left" w:pos="13740"/>
+          <w:tab w:val="left" w:pos="14656"/>
+        </w:tabs>
+        <w:jc w:val="left"/>
+        <w:rPr>
+          <w:rFonts w:ascii="宋体" w:hAnsi="宋体" w:eastAsia="宋体" w:cs="宋体"/>
+          <w:color w:val="000000"/>
+          <w:kern w:val="0"/>
+          <w:sz w:val="24"/>
+          <w:szCs w:val="24"/>
+        </w:rPr>
+      </w:pPr>
+      <w:r>
+        <w:rPr>
+          <w:rFonts w:ascii="宋体" w:hAnsi="宋体" w:eastAsia="宋体" w:cs="宋体"/>
+          <w:color w:val="000000"/>
+          <w:kern w:val="0"/>
+          <w:sz w:val="24"/>
+          <w:szCs w:val="24"/>
+        </w:rPr>
+        <w:t>version:</w:t>
+      </w:r>
+      <w:r>
+        <w:rPr>
+          <w:rFonts w:ascii="宋体" w:hAnsi="宋体" w:eastAsia="宋体" w:cs="宋体"/>
+          <w:color w:val="000000"/>
+          <w:kern w:val="0"/>
+          <w:sz w:val="24"/>
+          <w:szCs w:val="24"/>
+        </w:rPr>
+        <w:tab/>
+      </w:r>
+      <w:r>
+        <w:rPr>
+          <w:rFonts w:ascii="宋体" w:hAnsi="宋体" w:eastAsia="宋体" w:cs="宋体"/>
+          <w:color w:val="000000"/>
+          <w:kern w:val="0"/>
+          <w:sz w:val="24"/>
+          <w:szCs w:val="24"/>
+        </w:rPr>
+        <w:t>2.6</w:t>
+      </w:r>
+      <w:r>
+        <w:rPr>
+          <w:rFonts w:hint="eastAsia" w:ascii="宋体" w:hAnsi="宋体" w:eastAsia="宋体" w:cs="宋体"/>
+          <w:color w:val="000000"/>
+          <w:kern w:val="0"/>
+          <w:sz w:val="24"/>
+          <w:szCs w:val="24"/>
+        </w:rPr>
+        <w:t>.</w:t>
+      </w:r>
+      <w:r>
+        <w:rPr>
+          <w:rFonts w:hint="default" w:ascii="宋体" w:hAnsi="宋体" w:eastAsia="宋体" w:cs="宋体"/>
+          <w:color w:val="000000"/>
+          <w:kern w:val="0"/>
+          <w:sz w:val="24"/>
+          <w:szCs w:val="24"/>
+        </w:rPr>
+        <w:t>1</w:t>
+      </w:r>
+    </w:p>
+    <w:p>
+      <w:pPr>
+        <w:widowControl/>
+        <w:tabs>
+          <w:tab w:val="left" w:pos="916"/>
+          <w:tab w:val="left" w:pos="1832"/>
+          <w:tab w:val="left" w:pos="2748"/>
+          <w:tab w:val="left" w:pos="3664"/>
+          <w:tab w:val="left" w:pos="4580"/>
+          <w:tab w:val="left" w:pos="5496"/>
+          <w:tab w:val="left" w:pos="6412"/>
+          <w:tab w:val="left" w:pos="7328"/>
+          <w:tab w:val="left" w:pos="8244"/>
+          <w:tab w:val="left" w:pos="9160"/>
+          <w:tab w:val="left" w:pos="10076"/>
+          <w:tab w:val="left" w:pos="10992"/>
+          <w:tab w:val="left" w:pos="11908"/>
+          <w:tab w:val="left" w:pos="12824"/>
+          <w:tab w:val="left" w:pos="13740"/>
+          <w:tab w:val="left" w:pos="14656"/>
+        </w:tabs>
+        <w:jc w:val="left"/>
+        <w:rPr>
+          <w:rFonts w:ascii="宋体" w:hAnsi="宋体" w:eastAsia="宋体" w:cs="宋体"/>
+          <w:color w:val="000000"/>
+          <w:kern w:val="0"/>
+          <w:sz w:val="24"/>
+          <w:szCs w:val="24"/>
+        </w:rPr>
+      </w:pPr>
+      <w:r>
+        <w:rPr>
+          <w:rFonts w:ascii="宋体" w:hAnsi="宋体" w:eastAsia="宋体" w:cs="宋体"/>
+          <w:color w:val="000000"/>
+          <w:kern w:val="0"/>
+          <w:sz w:val="24"/>
+          <w:szCs w:val="24"/>
+        </w:rPr>
+        <w:t>gittime:</w:t>
+      </w:r>
+      <w:r>
+        <w:rPr>
+          <w:rFonts w:ascii="宋体" w:hAnsi="宋体" w:eastAsia="宋体" w:cs="宋体"/>
+          <w:color w:val="000000"/>
+          <w:kern w:val="0"/>
+          <w:sz w:val="24"/>
+          <w:szCs w:val="24"/>
+        </w:rPr>
+        <w:tab/>
+      </w:r>
+      <w:r>
+        <w:rPr>
+          <w:rFonts w:ascii="宋体" w:hAnsi="宋体" w:eastAsia="宋体" w:cs="宋体"/>
+          <w:color w:val="000000"/>
+          <w:kern w:val="0"/>
+          <w:sz w:val="24"/>
+          <w:szCs w:val="24"/>
+        </w:rPr>
+        <w:t>2020/0</w:t>
+      </w:r>
+      <w:r>
+        <w:rPr>
+          <w:rFonts w:ascii="宋体" w:hAnsi="宋体" w:eastAsia="宋体" w:cs="宋体"/>
+          <w:color w:val="000000"/>
+          <w:kern w:val="0"/>
+          <w:sz w:val="24"/>
+          <w:szCs w:val="24"/>
+        </w:rPr>
+        <w:t>8</w:t>
+      </w:r>
+      <w:r>
+        <w:rPr>
+          <w:rFonts w:ascii="宋体" w:hAnsi="宋体" w:eastAsia="宋体" w:cs="宋体"/>
+          <w:color w:val="000000"/>
+          <w:kern w:val="0"/>
+          <w:sz w:val="24"/>
+          <w:szCs w:val="24"/>
+        </w:rPr>
+        <w:t>/</w:t>
+      </w:r>
+      <w:r>
+        <w:rPr>
+          <w:rFonts w:ascii="宋体" w:hAnsi="宋体" w:eastAsia="宋体" w:cs="宋体"/>
+          <w:color w:val="000000"/>
+          <w:kern w:val="0"/>
+          <w:sz w:val="24"/>
+          <w:szCs w:val="24"/>
+        </w:rPr>
+        <w:t>21</w:t>
+      </w:r>
+      <w:r>
+        <w:rPr>
+          <w:rFonts w:ascii="宋体" w:hAnsi="宋体" w:eastAsia="宋体" w:cs="宋体"/>
+          <w:color w:val="000000"/>
+          <w:kern w:val="0"/>
+          <w:sz w:val="24"/>
+          <w:szCs w:val="24"/>
+        </w:rPr>
+        <w:t xml:space="preserve"> </w:t>
+      </w:r>
+    </w:p>
+    <w:p>
+      <w:pPr>
+        <w:widowControl/>
+        <w:tabs>
+          <w:tab w:val="left" w:pos="916"/>
+          <w:tab w:val="left" w:pos="1832"/>
+          <w:tab w:val="left" w:pos="2748"/>
+          <w:tab w:val="left" w:pos="3664"/>
+          <w:tab w:val="left" w:pos="4580"/>
+          <w:tab w:val="left" w:pos="5496"/>
+          <w:tab w:val="left" w:pos="6412"/>
+          <w:tab w:val="left" w:pos="7328"/>
+          <w:tab w:val="left" w:pos="8244"/>
+          <w:tab w:val="left" w:pos="9160"/>
+          <w:tab w:val="left" w:pos="10076"/>
+          <w:tab w:val="left" w:pos="10992"/>
+          <w:tab w:val="left" w:pos="11908"/>
+          <w:tab w:val="left" w:pos="12824"/>
+          <w:tab w:val="left" w:pos="13740"/>
+          <w:tab w:val="left" w:pos="14656"/>
+        </w:tabs>
+        <w:jc w:val="left"/>
+        <w:rPr>
+          <w:rFonts w:ascii="宋体" w:hAnsi="宋体" w:eastAsia="宋体" w:cs="宋体"/>
+          <w:color w:val="000000"/>
+          <w:kern w:val="0"/>
+          <w:sz w:val="24"/>
+          <w:szCs w:val="24"/>
+        </w:rPr>
+      </w:pPr>
+      <w:r>
+        <w:rPr>
+          <w:rFonts w:ascii="宋体" w:hAnsi="宋体" w:eastAsia="宋体" w:cs="宋体"/>
+          <w:color w:val="000000"/>
+          <w:kern w:val="0"/>
+          <w:sz w:val="24"/>
+          <w:szCs w:val="24"/>
+        </w:rPr>
+        <w:t>release date:</w:t>
+      </w:r>
+      <w:r>
+        <w:rPr>
+          <w:rFonts w:ascii="宋体" w:hAnsi="宋体" w:eastAsia="宋体" w:cs="宋体"/>
+          <w:color w:val="000000"/>
+          <w:kern w:val="0"/>
+          <w:sz w:val="24"/>
+          <w:szCs w:val="24"/>
+        </w:rPr>
+        <w:tab/>
+      </w:r>
+      <w:r>
+        <w:rPr>
+          <w:rFonts w:hint="eastAsia" w:ascii="宋体" w:hAnsi="宋体" w:eastAsia="宋体" w:cs="宋体"/>
+          <w:color w:val="000000"/>
+          <w:kern w:val="0"/>
+          <w:sz w:val="24"/>
+          <w:szCs w:val="24"/>
+        </w:rPr>
+        <w:t xml:space="preserve"> </w:t>
+      </w:r>
+      <w:r>
+        <w:rPr>
+          <w:rFonts w:ascii="宋体" w:hAnsi="宋体" w:eastAsia="宋体" w:cs="宋体"/>
+          <w:color w:val="000000"/>
+          <w:kern w:val="0"/>
+          <w:sz w:val="24"/>
+          <w:szCs w:val="24"/>
+        </w:rPr>
+        <w:t>2020/0</w:t>
+      </w:r>
+      <w:r>
+        <w:rPr>
+          <w:rFonts w:ascii="宋体" w:hAnsi="宋体" w:eastAsia="宋体" w:cs="宋体"/>
+          <w:color w:val="000000"/>
+          <w:kern w:val="0"/>
+          <w:sz w:val="24"/>
+          <w:szCs w:val="24"/>
+        </w:rPr>
+        <w:t>8</w:t>
+      </w:r>
+      <w:r>
+        <w:rPr>
+          <w:rFonts w:ascii="宋体" w:hAnsi="宋体" w:eastAsia="宋体" w:cs="宋体"/>
+          <w:color w:val="000000"/>
+          <w:kern w:val="0"/>
+          <w:sz w:val="24"/>
+          <w:szCs w:val="24"/>
+        </w:rPr>
+        <w:t>/</w:t>
+      </w:r>
+      <w:r>
+        <w:rPr>
+          <w:rFonts w:ascii="宋体" w:hAnsi="宋体" w:eastAsia="宋体" w:cs="宋体"/>
+          <w:color w:val="000000"/>
+          <w:kern w:val="0"/>
+          <w:sz w:val="24"/>
+          <w:szCs w:val="24"/>
+        </w:rPr>
+        <w:t>21</w:t>
+      </w:r>
+    </w:p>
+    <w:p>
+      <w:pPr>
+        <w:rPr>
+          <w:rFonts w:ascii="宋体" w:hAnsi="宋体" w:eastAsia="宋体" w:cs="宋体"/>
+          <w:color w:val="000000"/>
+          <w:kern w:val="0"/>
+          <w:sz w:val="24"/>
+          <w:szCs w:val="24"/>
+        </w:rPr>
+      </w:pPr>
+    </w:p>
+    <w:p>
+      <w:pPr>
+        <w:widowControl/>
+        <w:tabs>
+          <w:tab w:val="left" w:pos="916"/>
+          <w:tab w:val="left" w:pos="1832"/>
+          <w:tab w:val="left" w:pos="2748"/>
+          <w:tab w:val="left" w:pos="3664"/>
+          <w:tab w:val="left" w:pos="4580"/>
+          <w:tab w:val="left" w:pos="5496"/>
+          <w:tab w:val="left" w:pos="6412"/>
+          <w:tab w:val="left" w:pos="7328"/>
+          <w:tab w:val="left" w:pos="8244"/>
+          <w:tab w:val="left" w:pos="9160"/>
+          <w:tab w:val="left" w:pos="10076"/>
+          <w:tab w:val="left" w:pos="10992"/>
+          <w:tab w:val="left" w:pos="11908"/>
+          <w:tab w:val="left" w:pos="12824"/>
+          <w:tab w:val="left" w:pos="13740"/>
+          <w:tab w:val="left" w:pos="14656"/>
+        </w:tabs>
+        <w:jc w:val="left"/>
+        <w:rPr>
+          <w:rFonts w:hint="eastAsia" w:ascii="宋体" w:hAnsi="宋体" w:eastAsia="宋体" w:cs="宋体"/>
+          <w:color w:val="000000"/>
+          <w:kern w:val="0"/>
+          <w:sz w:val="24"/>
+          <w:szCs w:val="24"/>
+        </w:rPr>
+      </w:pPr>
+      <w:r>
+        <w:rPr>
+          <w:rFonts w:hint="eastAsia" w:ascii="宋体" w:hAnsi="宋体" w:eastAsia="宋体" w:cs="宋体"/>
+          <w:color w:val="000000"/>
+          <w:kern w:val="0"/>
+          <w:sz w:val="24"/>
+          <w:szCs w:val="24"/>
+        </w:rPr>
+        <w:t>更新日志：</w:t>
+      </w:r>
+    </w:p>
+    <w:p>
+      <w:pPr>
+        <w:widowControl/>
+        <w:numPr>
+          <w:ilvl w:val="0"/>
+          <w:numId w:val="1"/>
+        </w:numPr>
+        <w:tabs>
+          <w:tab w:val="left" w:pos="916"/>
+          <w:tab w:val="left" w:pos="1832"/>
+          <w:tab w:val="left" w:pos="2748"/>
+          <w:tab w:val="left" w:pos="3664"/>
+          <w:tab w:val="left" w:pos="4580"/>
+          <w:tab w:val="left" w:pos="5496"/>
+          <w:tab w:val="left" w:pos="6412"/>
+          <w:tab w:val="left" w:pos="7328"/>
+          <w:tab w:val="left" w:pos="8244"/>
+          <w:tab w:val="left" w:pos="9160"/>
+          <w:tab w:val="left" w:pos="10076"/>
+          <w:tab w:val="left" w:pos="10992"/>
+          <w:tab w:val="left" w:pos="11908"/>
+          <w:tab w:val="left" w:pos="12824"/>
+          <w:tab w:val="left" w:pos="13740"/>
+          <w:tab w:val="left" w:pos="14656"/>
+        </w:tabs>
+        <w:jc w:val="left"/>
+        <w:rPr>
+          <w:rFonts w:hint="eastAsia" w:ascii="宋体" w:hAnsi="宋体" w:eastAsia="宋体" w:cs="宋体"/>
+          <w:color w:val="000000"/>
+          <w:kern w:val="0"/>
+          <w:sz w:val="24"/>
+          <w:szCs w:val="24"/>
+        </w:rPr>
+      </w:pPr>
+      <w:r>
+        <w:rPr>
+          <w:rFonts w:hint="default" w:ascii="Menlo" w:hAnsi="Menlo" w:cs="Menlo"/>
+          <w:sz w:val="26"/>
+          <w:szCs w:val="26"/>
+          <w:lang w:eastAsia="zh-CN"/>
+        </w:rPr>
+        <w:t>修复获取到的Mac地址大小端相反的bug。</w:t>
+      </w:r>
+    </w:p>
+    <w:p>
+      <w:pPr>
+        <w:widowControl/>
+        <w:tabs>
+          <w:tab w:val="left" w:pos="916"/>
+          <w:tab w:val="left" w:pos="1832"/>
+          <w:tab w:val="left" w:pos="2748"/>
+          <w:tab w:val="left" w:pos="3664"/>
+          <w:tab w:val="left" w:pos="4580"/>
+          <w:tab w:val="left" w:pos="5496"/>
+          <w:tab w:val="left" w:pos="6412"/>
+          <w:tab w:val="left" w:pos="7328"/>
+          <w:tab w:val="left" w:pos="8244"/>
+          <w:tab w:val="left" w:pos="9160"/>
+          <w:tab w:val="left" w:pos="10076"/>
+          <w:tab w:val="left" w:pos="10992"/>
+          <w:tab w:val="left" w:pos="11908"/>
+          <w:tab w:val="left" w:pos="12824"/>
+          <w:tab w:val="left" w:pos="13740"/>
+          <w:tab w:val="left" w:pos="14656"/>
+        </w:tabs>
+        <w:jc w:val="left"/>
+        <w:rPr>
+          <w:rFonts w:hint="eastAsia" w:ascii="宋体" w:hAnsi="宋体" w:eastAsia="宋体" w:cs="宋体"/>
+          <w:color w:val="000000"/>
+          <w:kern w:val="0"/>
+          <w:sz w:val="24"/>
+          <w:szCs w:val="24"/>
+        </w:rPr>
+      </w:pPr>
+      <w:bookmarkStart w:id="0" w:name="_GoBack"/>
+      <w:bookmarkEnd w:id="0"/>
+    </w:p>
+    <w:p>
+      <w:pPr>
+        <w:rPr>
+          <w:rFonts w:hint="eastAsia" w:ascii="宋体" w:hAnsi="宋体" w:eastAsia="宋体" w:cs="宋体"/>
+          <w:color w:val="000000"/>
+          <w:kern w:val="0"/>
+          <w:sz w:val="24"/>
+          <w:szCs w:val="24"/>
+        </w:rPr>
+      </w:pPr>
+      <w:r>
+        <w:rPr>
+          <w:rFonts w:ascii="宋体" w:hAnsi="宋体" w:eastAsia="宋体" w:cs="宋体"/>
+          <w:color w:val="000000"/>
+          <w:kern w:val="0"/>
+          <w:sz w:val="24"/>
+          <w:szCs w:val="24"/>
+        </w:rPr>
+        <w:t>R</w:t>
+      </w:r>
+      <w:r>
+        <w:rPr>
+          <w:rFonts w:hint="eastAsia" w:ascii="宋体" w:hAnsi="宋体" w:eastAsia="宋体" w:cs="宋体"/>
+          <w:color w:val="000000"/>
+          <w:kern w:val="0"/>
+          <w:sz w:val="24"/>
+          <w:szCs w:val="24"/>
+        </w:rPr>
+        <w:t>elease notes</w:t>
+      </w:r>
+      <w:r>
+        <w:rPr>
+          <w:rFonts w:ascii="宋体" w:hAnsi="宋体" w:eastAsia="宋体" w:cs="宋体"/>
+          <w:color w:val="000000"/>
+          <w:kern w:val="0"/>
+          <w:sz w:val="24"/>
+          <w:szCs w:val="24"/>
+        </w:rPr>
+        <w:t>:</w:t>
+      </w:r>
+    </w:p>
+    <w:p>
+      <w:pPr>
+        <w:widowControl/>
+        <w:tabs>
+          <w:tab w:val="left" w:pos="916"/>
+          <w:tab w:val="left" w:pos="1832"/>
+          <w:tab w:val="left" w:pos="2748"/>
+          <w:tab w:val="left" w:pos="3664"/>
+          <w:tab w:val="left" w:pos="4580"/>
+          <w:tab w:val="left" w:pos="5496"/>
+          <w:tab w:val="left" w:pos="6412"/>
+          <w:tab w:val="left" w:pos="7328"/>
+          <w:tab w:val="left" w:pos="8244"/>
+          <w:tab w:val="left" w:pos="9160"/>
+          <w:tab w:val="left" w:pos="10076"/>
+          <w:tab w:val="left" w:pos="10992"/>
+          <w:tab w:val="left" w:pos="11908"/>
+          <w:tab w:val="left" w:pos="12824"/>
+          <w:tab w:val="left" w:pos="13740"/>
+          <w:tab w:val="left" w:pos="14656"/>
+        </w:tabs>
+        <w:jc w:val="left"/>
+        <w:rPr>
+          <w:rFonts w:ascii="宋体" w:hAnsi="宋体" w:eastAsia="宋体" w:cs="宋体"/>
+          <w:color w:val="000000"/>
+          <w:kern w:val="0"/>
+          <w:sz w:val="24"/>
+          <w:szCs w:val="24"/>
+        </w:rPr>
+      </w:pPr>
+      <w:r>
+        <w:rPr>
+          <w:rFonts w:hint="default" w:ascii="宋体" w:hAnsi="宋体" w:eastAsia="宋体" w:cs="宋体"/>
+          <w:color w:val="000000"/>
+          <w:kern w:val="0"/>
+          <w:sz w:val="24"/>
+          <w:szCs w:val="24"/>
+        </w:rPr>
+        <w:t xml:space="preserve">1.Fix the bug that </w:t>
+      </w:r>
+      <w:r>
+        <w:rPr>
+          <w:rFonts w:hint="default" w:ascii="宋体" w:hAnsi="宋体" w:eastAsia="宋体" w:cs="宋体"/>
+          <w:color w:val="000000"/>
+          <w:kern w:val="0"/>
+          <w:sz w:val="24"/>
+          <w:szCs w:val="24"/>
+        </w:rPr>
+        <w:t>MacAddress is in reverse order in share json string.</w:t>
       </w:r>
     </w:p>
     <w:p>
@@ -829,29 +1577,7 @@
           <w:sz w:val="24"/>
           <w:szCs w:val="24"/>
         </w:rPr>
-        <w:t>3</w:t>
-      </w:r>
-      <w:r>
-        <w:rPr>
-          <w:rFonts w:ascii="宋体" w:hAnsi="宋体" w:eastAsia="宋体" w:cs="宋体"/>
-          <w:color w:val="000000"/>
-          <w:kern w:val="0"/>
-          <w:sz w:val="24"/>
-          <w:szCs w:val="24"/>
-        </w:rPr>
-        <w:t>.</w:t>
-      </w:r>
-      <w:bookmarkStart w:id="0" w:name="_GoBack"/>
-      <w:bookmarkEnd w:id="0"/>
-      <w:r>
-        <w:rPr>
-          <w:rFonts w:ascii="宋体" w:hAnsi="宋体" w:eastAsia="宋体" w:cs="宋体"/>
-          <w:color w:val="000000"/>
-          <w:kern w:val="0"/>
-          <w:sz w:val="24"/>
-          <w:szCs w:val="24"/>
-        </w:rPr>
-        <w:t>Fix the bug of meshOTA.</w:t>
+        <w:t>3.Fix the bug of meshOTA.</w:t>
       </w:r>
     </w:p>
     <w:p>

</xml_diff>

<commit_message>
docs(ios): update release note document.
</commit_message>
<xml_diff>
--- a/app/ios/ReleaseNotes_Of_iOSDemoApp_For_TelinkMesh.docx
+++ b/app/ios/ReleaseNotes_Of_iOSDemoApp_For_TelinkMesh.docx
@@ -90,37 +90,7 @@
           <w:sz w:val="24"/>
           <w:szCs w:val="24"/>
         </w:rPr>
-        <w:t>2020/0</w:t>
-      </w:r>
-      <w:r>
-        <w:rPr>
-          <w:rFonts w:ascii="宋体" w:hAnsi="宋体" w:eastAsia="宋体" w:cs="宋体"/>
-          <w:color w:val="000000"/>
-          <w:kern w:val="0"/>
-          <w:sz w:val="24"/>
-          <w:szCs w:val="24"/>
-        </w:rPr>
-        <w:t>8</w:t>
-      </w:r>
-      <w:r>
-        <w:rPr>
-          <w:rFonts w:ascii="宋体" w:hAnsi="宋体" w:eastAsia="宋体" w:cs="宋体"/>
-          <w:color w:val="000000"/>
-          <w:kern w:val="0"/>
-          <w:sz w:val="24"/>
-          <w:szCs w:val="24"/>
-        </w:rPr>
-        <w:t>/</w:t>
-      </w:r>
-      <w:r>
-        <w:rPr>
-          <w:rFonts w:ascii="宋体" w:hAnsi="宋体" w:eastAsia="宋体" w:cs="宋体"/>
-          <w:color w:val="000000"/>
-          <w:kern w:val="0"/>
-          <w:sz w:val="24"/>
-          <w:szCs w:val="24"/>
-        </w:rPr>
-        <w:t>21</w:t>
+        <w:t>2020/10/16</w:t>
       </w:r>
       <w:r>
         <w:rPr>
@@ -160,7 +130,7 @@
           <w:sz w:val="24"/>
           <w:szCs w:val="24"/>
         </w:rPr>
-        <w:t>1</w:t>
+        <w:t>2</w:t>
       </w:r>
       <w:r>
         <w:rPr>
@@ -343,7 +313,7 @@
           <w:sz w:val="24"/>
           <w:szCs w:val="24"/>
         </w:rPr>
-        <w:t>1</w:t>
+        <w:t>2</w:t>
       </w:r>
     </w:p>
     <w:p>
@@ -404,41 +374,74 @@
           <w:sz w:val="24"/>
           <w:szCs w:val="24"/>
         </w:rPr>
-        <w:t>2020/0</w:t>
-      </w:r>
-      <w:r>
-        <w:rPr>
-          <w:rFonts w:ascii="宋体" w:hAnsi="宋体" w:eastAsia="宋体" w:cs="宋体"/>
-          <w:color w:val="000000"/>
-          <w:kern w:val="0"/>
-          <w:sz w:val="24"/>
-          <w:szCs w:val="24"/>
-        </w:rPr>
-        <w:t>8</w:t>
-      </w:r>
-      <w:r>
-        <w:rPr>
-          <w:rFonts w:ascii="宋体" w:hAnsi="宋体" w:eastAsia="宋体" w:cs="宋体"/>
-          <w:color w:val="000000"/>
-          <w:kern w:val="0"/>
-          <w:sz w:val="24"/>
-          <w:szCs w:val="24"/>
-        </w:rPr>
-        <w:t>/</w:t>
-      </w:r>
-      <w:r>
-        <w:rPr>
-          <w:rFonts w:ascii="宋体" w:hAnsi="宋体" w:eastAsia="宋体" w:cs="宋体"/>
-          <w:color w:val="000000"/>
-          <w:kern w:val="0"/>
-          <w:sz w:val="24"/>
-          <w:szCs w:val="24"/>
-        </w:rPr>
-        <w:t>21</w:t>
-      </w:r>
-      <w:r>
-        <w:rPr>
-          <w:rFonts w:ascii="宋体" w:hAnsi="宋体" w:eastAsia="宋体" w:cs="宋体"/>
+        <w:t xml:space="preserve">2020/10/16 </w:t>
+      </w:r>
+      <w:r>
+        <w:rPr>
+          <w:rFonts w:ascii="宋体" w:hAnsi="宋体" w:eastAsia="宋体" w:cs="宋体"/>
+          <w:color w:val="000000"/>
+          <w:kern w:val="0"/>
+          <w:sz w:val="24"/>
+          <w:szCs w:val="24"/>
+        </w:rPr>
+        <w:t>19:04:46</w:t>
+      </w:r>
+      <w:bookmarkStart w:id="0" w:name="_GoBack"/>
+      <w:bookmarkEnd w:id="0"/>
+    </w:p>
+    <w:p>
+      <w:pPr>
+        <w:widowControl/>
+        <w:tabs>
+          <w:tab w:val="left" w:pos="916"/>
+          <w:tab w:val="left" w:pos="1832"/>
+          <w:tab w:val="left" w:pos="2748"/>
+          <w:tab w:val="left" w:pos="3664"/>
+          <w:tab w:val="left" w:pos="4580"/>
+          <w:tab w:val="left" w:pos="5496"/>
+          <w:tab w:val="left" w:pos="6412"/>
+          <w:tab w:val="left" w:pos="7328"/>
+          <w:tab w:val="left" w:pos="8244"/>
+          <w:tab w:val="left" w:pos="9160"/>
+          <w:tab w:val="left" w:pos="10076"/>
+          <w:tab w:val="left" w:pos="10992"/>
+          <w:tab w:val="left" w:pos="11908"/>
+          <w:tab w:val="left" w:pos="12824"/>
+          <w:tab w:val="left" w:pos="13740"/>
+          <w:tab w:val="left" w:pos="14656"/>
+        </w:tabs>
+        <w:jc w:val="left"/>
+        <w:rPr>
+          <w:rFonts w:ascii="宋体" w:hAnsi="宋体" w:eastAsia="宋体" w:cs="宋体"/>
+          <w:color w:val="000000"/>
+          <w:kern w:val="0"/>
+          <w:sz w:val="24"/>
+          <w:szCs w:val="24"/>
+        </w:rPr>
+      </w:pPr>
+      <w:r>
+        <w:rPr>
+          <w:rFonts w:ascii="宋体" w:hAnsi="宋体" w:eastAsia="宋体" w:cs="宋体"/>
+          <w:color w:val="000000"/>
+          <w:kern w:val="0"/>
+          <w:sz w:val="24"/>
+          <w:szCs w:val="24"/>
+        </w:rPr>
+        <w:t>release date:</w:t>
+      </w:r>
+      <w:r>
+        <w:rPr>
+          <w:rFonts w:ascii="宋体" w:hAnsi="宋体" w:eastAsia="宋体" w:cs="宋体"/>
+          <w:color w:val="000000"/>
+          <w:kern w:val="0"/>
+          <w:sz w:val="24"/>
+          <w:szCs w:val="24"/>
+        </w:rPr>
+        <w:tab/>
+      </w:r>
+      <w:r>
+        <w:rPr>
+          <w:rFonts w:hint="eastAsia" w:ascii="宋体" w:hAnsi="宋体" w:eastAsia="宋体" w:cs="宋体"/>
           <w:color w:val="000000"/>
           <w:kern w:val="0"/>
           <w:sz w:val="24"/>
@@ -446,106 +449,15 @@
         </w:rPr>
         <w:t xml:space="preserve"> </w:t>
       </w:r>
-    </w:p>
-    <w:p>
-      <w:pPr>
-        <w:widowControl/>
-        <w:tabs>
-          <w:tab w:val="left" w:pos="916"/>
-          <w:tab w:val="left" w:pos="1832"/>
-          <w:tab w:val="left" w:pos="2748"/>
-          <w:tab w:val="left" w:pos="3664"/>
-          <w:tab w:val="left" w:pos="4580"/>
-          <w:tab w:val="left" w:pos="5496"/>
-          <w:tab w:val="left" w:pos="6412"/>
-          <w:tab w:val="left" w:pos="7328"/>
-          <w:tab w:val="left" w:pos="8244"/>
-          <w:tab w:val="left" w:pos="9160"/>
-          <w:tab w:val="left" w:pos="10076"/>
-          <w:tab w:val="left" w:pos="10992"/>
-          <w:tab w:val="left" w:pos="11908"/>
-          <w:tab w:val="left" w:pos="12824"/>
-          <w:tab w:val="left" w:pos="13740"/>
-          <w:tab w:val="left" w:pos="14656"/>
-        </w:tabs>
-        <w:jc w:val="left"/>
-        <w:rPr>
-          <w:rFonts w:ascii="宋体" w:hAnsi="宋体" w:eastAsia="宋体" w:cs="宋体"/>
-          <w:color w:val="000000"/>
-          <w:kern w:val="0"/>
-          <w:sz w:val="24"/>
-          <w:szCs w:val="24"/>
-        </w:rPr>
-      </w:pPr>
-      <w:r>
-        <w:rPr>
-          <w:rFonts w:ascii="宋体" w:hAnsi="宋体" w:eastAsia="宋体" w:cs="宋体"/>
-          <w:color w:val="000000"/>
-          <w:kern w:val="0"/>
-          <w:sz w:val="24"/>
-          <w:szCs w:val="24"/>
-        </w:rPr>
-        <w:t>release date:</w:t>
-      </w:r>
-      <w:r>
-        <w:rPr>
-          <w:rFonts w:ascii="宋体" w:hAnsi="宋体" w:eastAsia="宋体" w:cs="宋体"/>
-          <w:color w:val="000000"/>
-          <w:kern w:val="0"/>
-          <w:sz w:val="24"/>
-          <w:szCs w:val="24"/>
-        </w:rPr>
-        <w:tab/>
-      </w:r>
-      <w:r>
-        <w:rPr>
-          <w:rFonts w:hint="eastAsia" w:ascii="宋体" w:hAnsi="宋体" w:eastAsia="宋体" w:cs="宋体"/>
-          <w:color w:val="000000"/>
-          <w:kern w:val="0"/>
-          <w:sz w:val="24"/>
-          <w:szCs w:val="24"/>
-        </w:rPr>
-        <w:t xml:space="preserve"> </w:t>
-      </w:r>
-      <w:r>
-        <w:rPr>
-          <w:rFonts w:ascii="宋体" w:hAnsi="宋体" w:eastAsia="宋体" w:cs="宋体"/>
-          <w:color w:val="000000"/>
-          <w:kern w:val="0"/>
-          <w:sz w:val="24"/>
-          <w:szCs w:val="24"/>
-        </w:rPr>
-        <w:t>2020/0</w:t>
-      </w:r>
-      <w:r>
-        <w:rPr>
-          <w:rFonts w:ascii="宋体" w:hAnsi="宋体" w:eastAsia="宋体" w:cs="宋体"/>
-          <w:color w:val="000000"/>
-          <w:kern w:val="0"/>
-          <w:sz w:val="24"/>
-          <w:szCs w:val="24"/>
-        </w:rPr>
-        <w:t>8</w:t>
-      </w:r>
-      <w:r>
-        <w:rPr>
-          <w:rFonts w:ascii="宋体" w:hAnsi="宋体" w:eastAsia="宋体" w:cs="宋体"/>
-          <w:color w:val="000000"/>
-          <w:kern w:val="0"/>
-          <w:sz w:val="24"/>
-          <w:szCs w:val="24"/>
-        </w:rPr>
-        <w:t>/</w:t>
-      </w:r>
-      <w:r>
-        <w:rPr>
-          <w:rFonts w:ascii="宋体" w:hAnsi="宋体" w:eastAsia="宋体" w:cs="宋体"/>
-          <w:color w:val="000000"/>
-          <w:kern w:val="0"/>
-          <w:sz w:val="24"/>
-          <w:szCs w:val="24"/>
-        </w:rPr>
-        <w:t>21</w:t>
+      <w:r>
+        <w:rPr>
+          <w:rFonts w:ascii="宋体" w:hAnsi="宋体" w:eastAsia="宋体" w:cs="宋体"/>
+          <w:color w:val="000000"/>
+          <w:kern w:val="0"/>
+          <w:sz w:val="24"/>
+          <w:szCs w:val="24"/>
+        </w:rPr>
+        <w:t>2020/10/16</w:t>
       </w:r>
     </w:p>
     <w:p>
@@ -636,11 +548,759 @@
       </w:pPr>
       <w:r>
         <w:rPr>
+          <w:rFonts w:hint="eastAsia" w:ascii="Menlo" w:hAnsi="Menlo" w:cs="Menlo"/>
+          <w:sz w:val="26"/>
+          <w:szCs w:val="26"/>
+          <w:lang w:val="en-US" w:eastAsia="zh-Hans"/>
+        </w:rPr>
+        <w:t>修复</w:t>
+      </w:r>
+      <w:r>
+        <w:rPr>
+          <w:rFonts w:hint="default" w:ascii="Menlo" w:hAnsi="Menlo" w:cs="Menlo"/>
+          <w:sz w:val="26"/>
+          <w:szCs w:val="26"/>
+          <w:lang w:eastAsia="zh-Hans"/>
+        </w:rPr>
+        <w:t>meshOTA</w:t>
+      </w:r>
+      <w:r>
+        <w:rPr>
+          <w:rFonts w:hint="eastAsia" w:ascii="Menlo" w:hAnsi="Menlo" w:cs="Menlo"/>
+          <w:sz w:val="26"/>
+          <w:szCs w:val="26"/>
+          <w:lang w:val="en-US" w:eastAsia="zh-Hans"/>
+        </w:rPr>
+        <w:t>升级特定长度的bin文件时发送crash的bug</w:t>
+      </w:r>
+      <w:r>
+        <w:rPr>
           <w:rFonts w:hint="default" w:ascii="Menlo" w:hAnsi="Menlo" w:cs="Menlo"/>
           <w:sz w:val="26"/>
           <w:szCs w:val="26"/>
           <w:lang w:eastAsia="zh-CN"/>
         </w:rPr>
+        <w:t>。</w:t>
+      </w:r>
+    </w:p>
+    <w:p>
+      <w:pPr>
+        <w:widowControl/>
+        <w:tabs>
+          <w:tab w:val="left" w:pos="916"/>
+          <w:tab w:val="left" w:pos="1832"/>
+          <w:tab w:val="left" w:pos="2748"/>
+          <w:tab w:val="left" w:pos="3664"/>
+          <w:tab w:val="left" w:pos="4580"/>
+          <w:tab w:val="left" w:pos="5496"/>
+          <w:tab w:val="left" w:pos="6412"/>
+          <w:tab w:val="left" w:pos="7328"/>
+          <w:tab w:val="left" w:pos="8244"/>
+          <w:tab w:val="left" w:pos="9160"/>
+          <w:tab w:val="left" w:pos="10076"/>
+          <w:tab w:val="left" w:pos="10992"/>
+          <w:tab w:val="left" w:pos="11908"/>
+          <w:tab w:val="left" w:pos="12824"/>
+          <w:tab w:val="left" w:pos="13740"/>
+          <w:tab w:val="left" w:pos="14656"/>
+        </w:tabs>
+        <w:jc w:val="left"/>
+        <w:rPr>
+          <w:rFonts w:hint="eastAsia" w:ascii="宋体" w:hAnsi="宋体" w:eastAsia="宋体" w:cs="宋体"/>
+          <w:color w:val="000000"/>
+          <w:kern w:val="0"/>
+          <w:sz w:val="24"/>
+          <w:szCs w:val="24"/>
+        </w:rPr>
+      </w:pPr>
+    </w:p>
+    <w:p>
+      <w:pPr>
+        <w:rPr>
+          <w:rFonts w:hint="eastAsia" w:ascii="宋体" w:hAnsi="宋体" w:eastAsia="宋体" w:cs="宋体"/>
+          <w:color w:val="000000"/>
+          <w:kern w:val="0"/>
+          <w:sz w:val="24"/>
+          <w:szCs w:val="24"/>
+        </w:rPr>
+      </w:pPr>
+      <w:r>
+        <w:rPr>
+          <w:rFonts w:ascii="宋体" w:hAnsi="宋体" w:eastAsia="宋体" w:cs="宋体"/>
+          <w:color w:val="000000"/>
+          <w:kern w:val="0"/>
+          <w:sz w:val="24"/>
+          <w:szCs w:val="24"/>
+        </w:rPr>
+        <w:t>R</w:t>
+      </w:r>
+      <w:r>
+        <w:rPr>
+          <w:rFonts w:hint="eastAsia" w:ascii="宋体" w:hAnsi="宋体" w:eastAsia="宋体" w:cs="宋体"/>
+          <w:color w:val="000000"/>
+          <w:kern w:val="0"/>
+          <w:sz w:val="24"/>
+          <w:szCs w:val="24"/>
+        </w:rPr>
+        <w:t>elease notes</w:t>
+      </w:r>
+      <w:r>
+        <w:rPr>
+          <w:rFonts w:ascii="宋体" w:hAnsi="宋体" w:eastAsia="宋体" w:cs="宋体"/>
+          <w:color w:val="000000"/>
+          <w:kern w:val="0"/>
+          <w:sz w:val="24"/>
+          <w:szCs w:val="24"/>
+        </w:rPr>
+        <w:t>:</w:t>
+      </w:r>
+    </w:p>
+    <w:p>
+      <w:pPr>
+        <w:widowControl/>
+        <w:tabs>
+          <w:tab w:val="left" w:pos="916"/>
+          <w:tab w:val="left" w:pos="1832"/>
+          <w:tab w:val="left" w:pos="2748"/>
+          <w:tab w:val="left" w:pos="3664"/>
+          <w:tab w:val="left" w:pos="4580"/>
+          <w:tab w:val="left" w:pos="5496"/>
+          <w:tab w:val="left" w:pos="6412"/>
+          <w:tab w:val="left" w:pos="7328"/>
+          <w:tab w:val="left" w:pos="8244"/>
+          <w:tab w:val="left" w:pos="9160"/>
+          <w:tab w:val="left" w:pos="10076"/>
+          <w:tab w:val="left" w:pos="10992"/>
+          <w:tab w:val="left" w:pos="11908"/>
+          <w:tab w:val="left" w:pos="12824"/>
+          <w:tab w:val="left" w:pos="13740"/>
+          <w:tab w:val="left" w:pos="14656"/>
+        </w:tabs>
+        <w:jc w:val="left"/>
+        <w:rPr>
+          <w:rFonts w:ascii="宋体" w:hAnsi="宋体" w:eastAsia="宋体" w:cs="宋体"/>
+          <w:color w:val="000000"/>
+          <w:kern w:val="0"/>
+          <w:sz w:val="24"/>
+          <w:szCs w:val="24"/>
+        </w:rPr>
+      </w:pPr>
+      <w:r>
+        <w:rPr>
+          <w:rFonts w:hint="default" w:ascii="宋体" w:hAnsi="宋体" w:eastAsia="宋体" w:cs="宋体"/>
+          <w:color w:val="000000"/>
+          <w:kern w:val="0"/>
+          <w:sz w:val="24"/>
+          <w:szCs w:val="24"/>
+        </w:rPr>
+        <w:t xml:space="preserve">1.Fix the </w:t>
+      </w:r>
+      <w:r>
+        <w:rPr>
+          <w:rFonts w:hint="eastAsia" w:ascii="宋体" w:hAnsi="宋体" w:eastAsia="宋体" w:cs="宋体"/>
+          <w:color w:val="000000"/>
+          <w:kern w:val="0"/>
+          <w:sz w:val="24"/>
+          <w:szCs w:val="24"/>
+          <w:lang w:val="en-US" w:eastAsia="zh-Hans"/>
+        </w:rPr>
+        <w:t>crash</w:t>
+      </w:r>
+      <w:r>
+        <w:rPr>
+          <w:rFonts w:hint="default" w:ascii="宋体" w:hAnsi="宋体" w:eastAsia="宋体" w:cs="宋体"/>
+          <w:color w:val="000000"/>
+          <w:kern w:val="0"/>
+          <w:sz w:val="24"/>
+          <w:szCs w:val="24"/>
+          <w:lang w:eastAsia="zh-Hans"/>
+        </w:rPr>
+        <w:t xml:space="preserve"> </w:t>
+      </w:r>
+      <w:r>
+        <w:rPr>
+          <w:rFonts w:hint="eastAsia" w:ascii="宋体" w:hAnsi="宋体" w:eastAsia="宋体" w:cs="宋体"/>
+          <w:color w:val="000000"/>
+          <w:kern w:val="0"/>
+          <w:sz w:val="24"/>
+          <w:szCs w:val="24"/>
+          <w:lang w:val="en-US" w:eastAsia="zh-Hans"/>
+        </w:rPr>
+        <w:t>of</w:t>
+      </w:r>
+      <w:r>
+        <w:rPr>
+          <w:rFonts w:hint="default" w:ascii="宋体" w:hAnsi="宋体" w:eastAsia="宋体" w:cs="宋体"/>
+          <w:color w:val="000000"/>
+          <w:kern w:val="0"/>
+          <w:sz w:val="24"/>
+          <w:szCs w:val="24"/>
+          <w:lang w:eastAsia="zh-Hans"/>
+        </w:rPr>
+        <w:t xml:space="preserve"> meshOTA.</w:t>
+      </w:r>
+      <w:r>
+        <w:rPr>
+          <w:rFonts w:hint="default" w:ascii="宋体" w:hAnsi="宋体" w:eastAsia="宋体" w:cs="宋体"/>
+          <w:color w:val="000000"/>
+          <w:kern w:val="0"/>
+          <w:sz w:val="24"/>
+          <w:szCs w:val="24"/>
+        </w:rPr>
+        <w:t>.</w:t>
+      </w:r>
+    </w:p>
+    <w:p>
+      <w:pPr>
+        <w:widowControl/>
+        <w:tabs>
+          <w:tab w:val="left" w:pos="916"/>
+          <w:tab w:val="left" w:pos="1832"/>
+          <w:tab w:val="left" w:pos="2748"/>
+          <w:tab w:val="left" w:pos="3664"/>
+          <w:tab w:val="left" w:pos="4580"/>
+          <w:tab w:val="left" w:pos="5496"/>
+          <w:tab w:val="left" w:pos="6412"/>
+          <w:tab w:val="left" w:pos="7328"/>
+          <w:tab w:val="left" w:pos="8244"/>
+          <w:tab w:val="left" w:pos="9160"/>
+          <w:tab w:val="left" w:pos="10076"/>
+          <w:tab w:val="left" w:pos="10992"/>
+          <w:tab w:val="left" w:pos="11908"/>
+          <w:tab w:val="left" w:pos="12824"/>
+          <w:tab w:val="left" w:pos="13740"/>
+          <w:tab w:val="left" w:pos="14656"/>
+        </w:tabs>
+        <w:jc w:val="left"/>
+        <w:rPr>
+          <w:rFonts w:ascii="宋体" w:hAnsi="宋体" w:eastAsia="宋体" w:cs="宋体"/>
+          <w:color w:val="000000"/>
+          <w:kern w:val="0"/>
+          <w:sz w:val="24"/>
+          <w:szCs w:val="24"/>
+        </w:rPr>
+      </w:pPr>
+    </w:p>
+    <w:p>
+      <w:pPr>
+        <w:widowControl/>
+        <w:tabs>
+          <w:tab w:val="left" w:pos="916"/>
+          <w:tab w:val="left" w:pos="1832"/>
+          <w:tab w:val="left" w:pos="2748"/>
+          <w:tab w:val="left" w:pos="3664"/>
+          <w:tab w:val="left" w:pos="4580"/>
+          <w:tab w:val="left" w:pos="5496"/>
+          <w:tab w:val="left" w:pos="6412"/>
+          <w:tab w:val="left" w:pos="7328"/>
+          <w:tab w:val="left" w:pos="8244"/>
+          <w:tab w:val="left" w:pos="9160"/>
+          <w:tab w:val="left" w:pos="10076"/>
+          <w:tab w:val="left" w:pos="10992"/>
+          <w:tab w:val="left" w:pos="11908"/>
+          <w:tab w:val="left" w:pos="12824"/>
+          <w:tab w:val="left" w:pos="13740"/>
+          <w:tab w:val="left" w:pos="14656"/>
+        </w:tabs>
+        <w:jc w:val="left"/>
+        <w:rPr>
+          <w:rFonts w:ascii="宋体" w:hAnsi="宋体" w:eastAsia="宋体" w:cs="宋体"/>
+          <w:color w:val="000000"/>
+          <w:kern w:val="0"/>
+          <w:sz w:val="24"/>
+          <w:szCs w:val="24"/>
+        </w:rPr>
+      </w:pPr>
+    </w:p>
+    <w:p>
+      <w:pPr>
+        <w:widowControl/>
+        <w:tabs>
+          <w:tab w:val="left" w:pos="916"/>
+          <w:tab w:val="left" w:pos="1832"/>
+          <w:tab w:val="left" w:pos="2748"/>
+          <w:tab w:val="left" w:pos="3664"/>
+          <w:tab w:val="left" w:pos="4580"/>
+          <w:tab w:val="left" w:pos="5496"/>
+          <w:tab w:val="left" w:pos="6412"/>
+          <w:tab w:val="left" w:pos="7328"/>
+          <w:tab w:val="left" w:pos="8244"/>
+          <w:tab w:val="left" w:pos="9160"/>
+          <w:tab w:val="left" w:pos="10076"/>
+          <w:tab w:val="left" w:pos="10992"/>
+          <w:tab w:val="left" w:pos="11908"/>
+          <w:tab w:val="left" w:pos="12824"/>
+          <w:tab w:val="left" w:pos="13740"/>
+          <w:tab w:val="left" w:pos="14656"/>
+        </w:tabs>
+        <w:jc w:val="left"/>
+        <w:rPr>
+          <w:rFonts w:ascii="宋体" w:hAnsi="宋体" w:eastAsia="宋体" w:cs="宋体"/>
+          <w:color w:val="000000"/>
+          <w:kern w:val="0"/>
+          <w:sz w:val="24"/>
+          <w:szCs w:val="24"/>
+        </w:rPr>
+      </w:pPr>
+      <w:r>
+        <w:rPr>
+          <w:rFonts w:ascii="宋体" w:hAnsi="宋体" w:eastAsia="宋体" w:cs="宋体"/>
+          <w:color w:val="000000"/>
+          <w:kern w:val="0"/>
+          <w:sz w:val="24"/>
+          <w:szCs w:val="24"/>
+        </w:rPr>
+        <w:t>2020/08/21</w:t>
+      </w:r>
+      <w:r>
+        <w:rPr>
+          <w:rFonts w:hint="eastAsia" w:ascii="宋体" w:hAnsi="宋体" w:eastAsia="宋体" w:cs="宋体"/>
+          <w:color w:val="000000"/>
+          <w:kern w:val="0"/>
+          <w:sz w:val="24"/>
+          <w:szCs w:val="24"/>
+        </w:rPr>
+        <w:t xml:space="preserve"> (V2.</w:t>
+      </w:r>
+      <w:r>
+        <w:rPr>
+          <w:rFonts w:hint="default" w:ascii="宋体" w:hAnsi="宋体" w:eastAsia="宋体" w:cs="宋体"/>
+          <w:color w:val="000000"/>
+          <w:kern w:val="0"/>
+          <w:sz w:val="24"/>
+          <w:szCs w:val="24"/>
+        </w:rPr>
+        <w:t>6</w:t>
+      </w:r>
+      <w:r>
+        <w:rPr>
+          <w:rFonts w:hint="eastAsia" w:ascii="宋体" w:hAnsi="宋体" w:eastAsia="宋体" w:cs="宋体"/>
+          <w:color w:val="000000"/>
+          <w:kern w:val="0"/>
+          <w:sz w:val="24"/>
+          <w:szCs w:val="24"/>
+        </w:rPr>
+        <w:t>.</w:t>
+      </w:r>
+      <w:r>
+        <w:rPr>
+          <w:rFonts w:hint="default" w:ascii="宋体" w:hAnsi="宋体" w:eastAsia="宋体" w:cs="宋体"/>
+          <w:color w:val="000000"/>
+          <w:kern w:val="0"/>
+          <w:sz w:val="24"/>
+          <w:szCs w:val="24"/>
+        </w:rPr>
+        <w:t>1</w:t>
+      </w:r>
+      <w:r>
+        <w:rPr>
+          <w:rFonts w:hint="eastAsia" w:ascii="宋体" w:hAnsi="宋体" w:eastAsia="宋体" w:cs="宋体"/>
+          <w:color w:val="000000"/>
+          <w:kern w:val="0"/>
+          <w:sz w:val="24"/>
+          <w:szCs w:val="24"/>
+        </w:rPr>
+        <w:t>)</w:t>
+      </w:r>
+    </w:p>
+    <w:p>
+      <w:pPr>
+        <w:widowControl/>
+        <w:tabs>
+          <w:tab w:val="left" w:pos="916"/>
+          <w:tab w:val="left" w:pos="1832"/>
+          <w:tab w:val="left" w:pos="2748"/>
+          <w:tab w:val="left" w:pos="3664"/>
+          <w:tab w:val="left" w:pos="4580"/>
+          <w:tab w:val="left" w:pos="5496"/>
+          <w:tab w:val="left" w:pos="6412"/>
+          <w:tab w:val="left" w:pos="7328"/>
+          <w:tab w:val="left" w:pos="8244"/>
+          <w:tab w:val="left" w:pos="9160"/>
+          <w:tab w:val="left" w:pos="10076"/>
+          <w:tab w:val="left" w:pos="10992"/>
+          <w:tab w:val="left" w:pos="11908"/>
+          <w:tab w:val="left" w:pos="12824"/>
+          <w:tab w:val="left" w:pos="13740"/>
+          <w:tab w:val="left" w:pos="14656"/>
+        </w:tabs>
+        <w:jc w:val="left"/>
+        <w:rPr>
+          <w:rFonts w:ascii="宋体" w:hAnsi="宋体" w:eastAsia="宋体" w:cs="宋体"/>
+          <w:color w:val="000000"/>
+          <w:kern w:val="0"/>
+          <w:sz w:val="24"/>
+          <w:szCs w:val="24"/>
+        </w:rPr>
+      </w:pPr>
+    </w:p>
+    <w:p>
+      <w:pPr>
+        <w:widowControl/>
+        <w:tabs>
+          <w:tab w:val="left" w:pos="916"/>
+          <w:tab w:val="left" w:pos="1832"/>
+          <w:tab w:val="left" w:pos="2748"/>
+          <w:tab w:val="left" w:pos="3664"/>
+          <w:tab w:val="left" w:pos="4580"/>
+          <w:tab w:val="left" w:pos="5496"/>
+          <w:tab w:val="left" w:pos="6412"/>
+          <w:tab w:val="left" w:pos="7328"/>
+          <w:tab w:val="left" w:pos="8244"/>
+          <w:tab w:val="left" w:pos="9160"/>
+          <w:tab w:val="left" w:pos="10076"/>
+          <w:tab w:val="left" w:pos="10992"/>
+          <w:tab w:val="left" w:pos="11908"/>
+          <w:tab w:val="left" w:pos="12824"/>
+          <w:tab w:val="left" w:pos="13740"/>
+          <w:tab w:val="left" w:pos="14656"/>
+        </w:tabs>
+        <w:jc w:val="left"/>
+        <w:rPr>
+          <w:rFonts w:ascii="宋体" w:hAnsi="宋体" w:eastAsia="宋体" w:cs="宋体"/>
+          <w:color w:val="000000"/>
+          <w:kern w:val="0"/>
+          <w:sz w:val="24"/>
+          <w:szCs w:val="24"/>
+        </w:rPr>
+      </w:pPr>
+      <w:r>
+        <w:rPr>
+          <w:rFonts w:ascii="宋体" w:hAnsi="宋体" w:eastAsia="宋体" w:cs="宋体"/>
+          <w:color w:val="000000"/>
+          <w:kern w:val="0"/>
+          <w:sz w:val="24"/>
+          <w:szCs w:val="24"/>
+        </w:rPr>
+        <w:t>git branch</w:t>
+      </w:r>
+      <w:r>
+        <w:rPr>
+          <w:rFonts w:ascii="宋体" w:hAnsi="宋体" w:eastAsia="宋体" w:cs="宋体"/>
+          <w:color w:val="000000"/>
+          <w:kern w:val="0"/>
+          <w:sz w:val="24"/>
+          <w:szCs w:val="24"/>
+        </w:rPr>
+        <w:tab/>
+      </w:r>
+      <w:r>
+        <w:rPr>
+          <w:rFonts w:hint="eastAsia" w:ascii="宋体" w:hAnsi="宋体" w:eastAsia="宋体" w:cs="宋体"/>
+          <w:color w:val="000000"/>
+          <w:kern w:val="0"/>
+          <w:sz w:val="24"/>
+          <w:szCs w:val="24"/>
+        </w:rPr>
+        <w:t>http://192.168.48.36/sdk_app/ble_mesh/telink_private_mesh_sdk.git</w:t>
+      </w:r>
+    </w:p>
+    <w:p>
+      <w:pPr>
+        <w:widowControl/>
+        <w:tabs>
+          <w:tab w:val="left" w:pos="916"/>
+          <w:tab w:val="left" w:pos="1830"/>
+          <w:tab w:val="left" w:pos="2748"/>
+          <w:tab w:val="left" w:pos="3664"/>
+          <w:tab w:val="left" w:pos="4580"/>
+          <w:tab w:val="left" w:pos="5496"/>
+          <w:tab w:val="left" w:pos="6412"/>
+          <w:tab w:val="left" w:pos="7328"/>
+          <w:tab w:val="left" w:pos="8244"/>
+          <w:tab w:val="left" w:pos="9160"/>
+          <w:tab w:val="left" w:pos="10076"/>
+          <w:tab w:val="left" w:pos="10992"/>
+          <w:tab w:val="left" w:pos="11908"/>
+          <w:tab w:val="left" w:pos="12824"/>
+          <w:tab w:val="left" w:pos="13740"/>
+          <w:tab w:val="left" w:pos="14656"/>
+        </w:tabs>
+        <w:jc w:val="left"/>
+        <w:rPr>
+          <w:rFonts w:ascii="宋体" w:hAnsi="宋体" w:eastAsia="宋体" w:cs="宋体"/>
+          <w:color w:val="000000"/>
+          <w:kern w:val="0"/>
+          <w:sz w:val="24"/>
+          <w:szCs w:val="24"/>
+        </w:rPr>
+      </w:pPr>
+      <w:r>
+        <w:rPr>
+          <w:rFonts w:ascii="宋体" w:hAnsi="宋体" w:eastAsia="宋体" w:cs="宋体"/>
+          <w:color w:val="000000"/>
+          <w:kern w:val="0"/>
+          <w:sz w:val="24"/>
+          <w:szCs w:val="24"/>
+        </w:rPr>
+        <w:t>version:</w:t>
+      </w:r>
+      <w:r>
+        <w:rPr>
+          <w:rFonts w:ascii="宋体" w:hAnsi="宋体" w:eastAsia="宋体" w:cs="宋体"/>
+          <w:color w:val="000000"/>
+          <w:kern w:val="0"/>
+          <w:sz w:val="24"/>
+          <w:szCs w:val="24"/>
+        </w:rPr>
+        <w:tab/>
+      </w:r>
+      <w:r>
+        <w:rPr>
+          <w:rFonts w:ascii="宋体" w:hAnsi="宋体" w:eastAsia="宋体" w:cs="宋体"/>
+          <w:color w:val="000000"/>
+          <w:kern w:val="0"/>
+          <w:sz w:val="24"/>
+          <w:szCs w:val="24"/>
+        </w:rPr>
+        <w:t>2.6</w:t>
+      </w:r>
+      <w:r>
+        <w:rPr>
+          <w:rFonts w:hint="eastAsia" w:ascii="宋体" w:hAnsi="宋体" w:eastAsia="宋体" w:cs="宋体"/>
+          <w:color w:val="000000"/>
+          <w:kern w:val="0"/>
+          <w:sz w:val="24"/>
+          <w:szCs w:val="24"/>
+        </w:rPr>
+        <w:t>.</w:t>
+      </w:r>
+      <w:r>
+        <w:rPr>
+          <w:rFonts w:hint="default" w:ascii="宋体" w:hAnsi="宋体" w:eastAsia="宋体" w:cs="宋体"/>
+          <w:color w:val="000000"/>
+          <w:kern w:val="0"/>
+          <w:sz w:val="24"/>
+          <w:szCs w:val="24"/>
+        </w:rPr>
+        <w:t>1</w:t>
+      </w:r>
+    </w:p>
+    <w:p>
+      <w:pPr>
+        <w:widowControl/>
+        <w:tabs>
+          <w:tab w:val="left" w:pos="916"/>
+          <w:tab w:val="left" w:pos="1832"/>
+          <w:tab w:val="left" w:pos="2748"/>
+          <w:tab w:val="left" w:pos="3664"/>
+          <w:tab w:val="left" w:pos="4580"/>
+          <w:tab w:val="left" w:pos="5496"/>
+          <w:tab w:val="left" w:pos="6412"/>
+          <w:tab w:val="left" w:pos="7328"/>
+          <w:tab w:val="left" w:pos="8244"/>
+          <w:tab w:val="left" w:pos="9160"/>
+          <w:tab w:val="left" w:pos="10076"/>
+          <w:tab w:val="left" w:pos="10992"/>
+          <w:tab w:val="left" w:pos="11908"/>
+          <w:tab w:val="left" w:pos="12824"/>
+          <w:tab w:val="left" w:pos="13740"/>
+          <w:tab w:val="left" w:pos="14656"/>
+        </w:tabs>
+        <w:jc w:val="left"/>
+        <w:rPr>
+          <w:rFonts w:ascii="宋体" w:hAnsi="宋体" w:eastAsia="宋体" w:cs="宋体"/>
+          <w:color w:val="000000"/>
+          <w:kern w:val="0"/>
+          <w:sz w:val="24"/>
+          <w:szCs w:val="24"/>
+        </w:rPr>
+      </w:pPr>
+      <w:r>
+        <w:rPr>
+          <w:rFonts w:ascii="宋体" w:hAnsi="宋体" w:eastAsia="宋体" w:cs="宋体"/>
+          <w:color w:val="000000"/>
+          <w:kern w:val="0"/>
+          <w:sz w:val="24"/>
+          <w:szCs w:val="24"/>
+        </w:rPr>
+        <w:t>gittime:</w:t>
+      </w:r>
+      <w:r>
+        <w:rPr>
+          <w:rFonts w:ascii="宋体" w:hAnsi="宋体" w:eastAsia="宋体" w:cs="宋体"/>
+          <w:color w:val="000000"/>
+          <w:kern w:val="0"/>
+          <w:sz w:val="24"/>
+          <w:szCs w:val="24"/>
+        </w:rPr>
+        <w:tab/>
+      </w:r>
+      <w:r>
+        <w:rPr>
+          <w:rFonts w:ascii="宋体" w:hAnsi="宋体" w:eastAsia="宋体" w:cs="宋体"/>
+          <w:color w:val="000000"/>
+          <w:kern w:val="0"/>
+          <w:sz w:val="24"/>
+          <w:szCs w:val="24"/>
+        </w:rPr>
+        <w:t xml:space="preserve">2020/08/21 </w:t>
+      </w:r>
+    </w:p>
+    <w:p>
+      <w:pPr>
+        <w:widowControl/>
+        <w:tabs>
+          <w:tab w:val="left" w:pos="916"/>
+          <w:tab w:val="left" w:pos="1832"/>
+          <w:tab w:val="left" w:pos="2748"/>
+          <w:tab w:val="left" w:pos="3664"/>
+          <w:tab w:val="left" w:pos="4580"/>
+          <w:tab w:val="left" w:pos="5496"/>
+          <w:tab w:val="left" w:pos="6412"/>
+          <w:tab w:val="left" w:pos="7328"/>
+          <w:tab w:val="left" w:pos="8244"/>
+          <w:tab w:val="left" w:pos="9160"/>
+          <w:tab w:val="left" w:pos="10076"/>
+          <w:tab w:val="left" w:pos="10992"/>
+          <w:tab w:val="left" w:pos="11908"/>
+          <w:tab w:val="left" w:pos="12824"/>
+          <w:tab w:val="left" w:pos="13740"/>
+          <w:tab w:val="left" w:pos="14656"/>
+        </w:tabs>
+        <w:jc w:val="left"/>
+        <w:rPr>
+          <w:rFonts w:ascii="宋体" w:hAnsi="宋体" w:eastAsia="宋体" w:cs="宋体"/>
+          <w:color w:val="000000"/>
+          <w:kern w:val="0"/>
+          <w:sz w:val="24"/>
+          <w:szCs w:val="24"/>
+        </w:rPr>
+      </w:pPr>
+      <w:r>
+        <w:rPr>
+          <w:rFonts w:ascii="宋体" w:hAnsi="宋体" w:eastAsia="宋体" w:cs="宋体"/>
+          <w:color w:val="000000"/>
+          <w:kern w:val="0"/>
+          <w:sz w:val="24"/>
+          <w:szCs w:val="24"/>
+        </w:rPr>
+        <w:t>release date:</w:t>
+      </w:r>
+      <w:r>
+        <w:rPr>
+          <w:rFonts w:ascii="宋体" w:hAnsi="宋体" w:eastAsia="宋体" w:cs="宋体"/>
+          <w:color w:val="000000"/>
+          <w:kern w:val="0"/>
+          <w:sz w:val="24"/>
+          <w:szCs w:val="24"/>
+        </w:rPr>
+        <w:tab/>
+      </w:r>
+      <w:r>
+        <w:rPr>
+          <w:rFonts w:hint="eastAsia" w:ascii="宋体" w:hAnsi="宋体" w:eastAsia="宋体" w:cs="宋体"/>
+          <w:color w:val="000000"/>
+          <w:kern w:val="0"/>
+          <w:sz w:val="24"/>
+          <w:szCs w:val="24"/>
+        </w:rPr>
+        <w:t xml:space="preserve"> </w:t>
+      </w:r>
+      <w:r>
+        <w:rPr>
+          <w:rFonts w:ascii="宋体" w:hAnsi="宋体" w:eastAsia="宋体" w:cs="宋体"/>
+          <w:color w:val="000000"/>
+          <w:kern w:val="0"/>
+          <w:sz w:val="24"/>
+          <w:szCs w:val="24"/>
+        </w:rPr>
+        <w:t>2020/08/21</w:t>
+      </w:r>
+    </w:p>
+    <w:p>
+      <w:pPr>
+        <w:rPr>
+          <w:rFonts w:ascii="宋体" w:hAnsi="宋体" w:eastAsia="宋体" w:cs="宋体"/>
+          <w:color w:val="000000"/>
+          <w:kern w:val="0"/>
+          <w:sz w:val="24"/>
+          <w:szCs w:val="24"/>
+        </w:rPr>
+      </w:pPr>
+    </w:p>
+    <w:p>
+      <w:pPr>
+        <w:widowControl/>
+        <w:tabs>
+          <w:tab w:val="left" w:pos="916"/>
+          <w:tab w:val="left" w:pos="1832"/>
+          <w:tab w:val="left" w:pos="2748"/>
+          <w:tab w:val="left" w:pos="3664"/>
+          <w:tab w:val="left" w:pos="4580"/>
+          <w:tab w:val="left" w:pos="5496"/>
+          <w:tab w:val="left" w:pos="6412"/>
+          <w:tab w:val="left" w:pos="7328"/>
+          <w:tab w:val="left" w:pos="8244"/>
+          <w:tab w:val="left" w:pos="9160"/>
+          <w:tab w:val="left" w:pos="10076"/>
+          <w:tab w:val="left" w:pos="10992"/>
+          <w:tab w:val="left" w:pos="11908"/>
+          <w:tab w:val="left" w:pos="12824"/>
+          <w:tab w:val="left" w:pos="13740"/>
+          <w:tab w:val="left" w:pos="14656"/>
+        </w:tabs>
+        <w:jc w:val="left"/>
+        <w:rPr>
+          <w:rFonts w:hint="eastAsia" w:ascii="宋体" w:hAnsi="宋体" w:eastAsia="宋体" w:cs="宋体"/>
+          <w:color w:val="000000"/>
+          <w:kern w:val="0"/>
+          <w:sz w:val="24"/>
+          <w:szCs w:val="24"/>
+        </w:rPr>
+      </w:pPr>
+      <w:r>
+        <w:rPr>
+          <w:rFonts w:hint="eastAsia" w:ascii="宋体" w:hAnsi="宋体" w:eastAsia="宋体" w:cs="宋体"/>
+          <w:color w:val="000000"/>
+          <w:kern w:val="0"/>
+          <w:sz w:val="24"/>
+          <w:szCs w:val="24"/>
+        </w:rPr>
+        <w:t>更新日志：</w:t>
+      </w:r>
+    </w:p>
+    <w:p>
+      <w:pPr>
+        <w:widowControl/>
+        <w:numPr>
+          <w:ilvl w:val="0"/>
+          <w:numId w:val="1"/>
+        </w:numPr>
+        <w:tabs>
+          <w:tab w:val="left" w:pos="916"/>
+          <w:tab w:val="left" w:pos="1832"/>
+          <w:tab w:val="left" w:pos="2748"/>
+          <w:tab w:val="left" w:pos="3664"/>
+          <w:tab w:val="left" w:pos="4580"/>
+          <w:tab w:val="left" w:pos="5496"/>
+          <w:tab w:val="left" w:pos="6412"/>
+          <w:tab w:val="left" w:pos="7328"/>
+          <w:tab w:val="left" w:pos="8244"/>
+          <w:tab w:val="left" w:pos="9160"/>
+          <w:tab w:val="left" w:pos="10076"/>
+          <w:tab w:val="left" w:pos="10992"/>
+          <w:tab w:val="left" w:pos="11908"/>
+          <w:tab w:val="left" w:pos="12824"/>
+          <w:tab w:val="left" w:pos="13740"/>
+          <w:tab w:val="left" w:pos="14656"/>
+        </w:tabs>
+        <w:jc w:val="left"/>
+        <w:rPr>
+          <w:rFonts w:hint="eastAsia" w:ascii="宋体" w:hAnsi="宋体" w:eastAsia="宋体" w:cs="宋体"/>
+          <w:color w:val="000000"/>
+          <w:kern w:val="0"/>
+          <w:sz w:val="24"/>
+          <w:szCs w:val="24"/>
+        </w:rPr>
+      </w:pPr>
+      <w:r>
+        <w:rPr>
+          <w:rFonts w:hint="default" w:ascii="Menlo" w:hAnsi="Menlo" w:cs="Menlo"/>
+          <w:sz w:val="26"/>
+          <w:szCs w:val="26"/>
+          <w:lang w:eastAsia="zh-CN"/>
+        </w:rPr>
         <w:t>修复获取到的Mac地址大小端相反的bug。</w:t>
       </w:r>
     </w:p>
@@ -674,8 +1334,6 @@
           <w:szCs w:val="24"/>
         </w:rPr>
       </w:pPr>
-      <w:bookmarkStart w:id="0" w:name="_GoBack"/>
-      <w:bookmarkEnd w:id="0"/>
     </w:p>
     <w:p>
       <w:pPr>
@@ -756,17 +1414,7 @@
           <w:sz w:val="24"/>
           <w:szCs w:val="24"/>
         </w:rPr>
-        <w:t xml:space="preserve">1.Fix the bug that </w:t>
-      </w:r>
-      <w:r>
-        <w:rPr>
-          <w:rFonts w:hint="default" w:ascii="宋体" w:hAnsi="宋体" w:eastAsia="宋体" w:cs="宋体"/>
-          <w:color w:val="000000"/>
-          <w:kern w:val="0"/>
-          <w:sz w:val="24"/>
-          <w:szCs w:val="24"/>
-        </w:rPr>
-        <w:t>MacAddress is in reverse order in share json string.</w:t>
+        <w:t>1.Fix the bug that MacAddress is in reverse order in share json string.</w:t>
       </w:r>
     </w:p>
     <w:p>

</xml_diff>